<commit_message>
1、Sync code from svn
</commit_message>
<xml_diff>
--- a/Build/车型网数据库初始化工具.docx
+++ b/Build/车型网数据库初始化工具.docx
@@ -18,19 +18,40 @@
       </w:r>
     </w:p>
     <w:p>
-      <w:pPr>
-        <w:rPr>
-          <w:rFonts w:hint="eastAsia"/>
-        </w:rPr>
-      </w:pPr>
-    </w:p>
-    <w:p>
-      <w:pPr>
-        <w:rPr>
-          <w:rFonts w:hint="eastAsia"/>
-        </w:rPr>
-      </w:pPr>
-    </w:p>
+      <w:r>
+        <w:rPr>
+          <w:rFonts w:hint="eastAsia"/>
+        </w:rPr>
+        <w:t>运行</w:t>
+      </w:r>
+      <w:r>
+        <w:t>环境：</w:t>
+      </w:r>
+      <w:r>
+        <w:rPr>
+          <w:rFonts w:hint="eastAsia"/>
+        </w:rPr>
+        <w:t>.NET4.0</w:t>
+      </w:r>
+      <w:r>
+        <w:rPr>
+          <w:rFonts w:hint="eastAsia"/>
+        </w:rPr>
+        <w:t>、</w:t>
+      </w:r>
+      <w:r>
+        <w:rPr>
+          <w:rFonts w:hint="eastAsia"/>
+        </w:rPr>
+        <w:t>MYSQL</w:t>
+      </w:r>
+      <w:r>
+        <w:t>5.7</w:t>
+      </w:r>
+    </w:p>
+    <w:p/>
+    <w:p/>
+    <w:p/>
     <w:p>
       <w:pPr>
         <w:pStyle w:val="a3"/>
@@ -51,9 +72,6 @@
       <w:pPr>
         <w:pStyle w:val="a3"/>
         <w:ind w:left="360" w:firstLineChars="0" w:firstLine="0"/>
-        <w:rPr>
-          <w:rFonts w:hint="eastAsia"/>
-        </w:rPr>
       </w:pPr>
       <w:r>
         <w:rPr>
@@ -93,13 +111,7 @@
       </w:r>
     </w:p>
     <w:p/>
-    <w:p>
-      <w:pPr>
-        <w:rPr>
-          <w:rFonts w:hint="eastAsia"/>
-        </w:rPr>
-      </w:pPr>
-    </w:p>
+    <w:p/>
     <w:p>
       <w:pPr>
         <w:pStyle w:val="a3"/>
@@ -167,13 +179,7 @@
         </w:drawing>
       </w:r>
     </w:p>
-    <w:p>
-      <w:pPr>
-        <w:rPr>
-          <w:rFonts w:hint="eastAsia"/>
-        </w:rPr>
-      </w:pPr>
-    </w:p>
+    <w:p/>
     <w:p>
       <w:pPr>
         <w:pStyle w:val="a3"/>
@@ -317,9 +323,6 @@
       <w:pPr>
         <w:pStyle w:val="a3"/>
         <w:ind w:left="360" w:firstLineChars="0" w:firstLine="0"/>
-        <w:rPr>
-          <w:rFonts w:hint="eastAsia"/>
-        </w:rPr>
       </w:pPr>
       <w:r>
         <w:t>4</w:t>
@@ -335,13 +338,7 @@
       </w:r>
     </w:p>
     <w:p/>
-    <w:p>
-      <w:pPr>
-        <w:rPr>
-          <w:rFonts w:hint="eastAsia"/>
-        </w:rPr>
-      </w:pPr>
-    </w:p>
+    <w:p/>
     <w:p>
       <w:pPr>
         <w:pStyle w:val="a3"/>
@@ -363,62 +360,137 @@
         </w:rPr>
         <w:t>说明</w:t>
       </w:r>
+    </w:p>
+    <w:p>
+      <w:pPr>
+        <w:pStyle w:val="a3"/>
+        <w:ind w:left="360" w:firstLineChars="0" w:firstLine="0"/>
+      </w:pPr>
+      <w:r>
+        <w:rPr>
+          <w:rFonts w:hint="eastAsia"/>
+        </w:rPr>
+        <w:t>1</w:t>
+      </w:r>
+      <w:r>
+        <w:rPr>
+          <w:rFonts w:hint="eastAsia"/>
+        </w:rPr>
+        <w:t>）</w:t>
+      </w:r>
+      <w:r>
+        <w:t>、</w:t>
+      </w:r>
+      <w:r>
+        <w:rPr>
+          <w:rFonts w:hint="eastAsia"/>
+        </w:rPr>
+        <w:t>初</w:t>
+      </w:r>
+      <w:r>
+        <w:t>始化脚本可以</w:t>
+      </w:r>
+      <w:r>
+        <w:rPr>
+          <w:rFonts w:hint="eastAsia"/>
+        </w:rPr>
+        <w:t>通过</w:t>
+      </w:r>
+      <w:r>
+        <w:t>程序目录</w:t>
+      </w:r>
+      <w:r>
+        <w:rPr>
+          <w:rFonts w:hint="eastAsia"/>
+        </w:rPr>
+        <w:t>下</w:t>
+      </w:r>
+      <w:r>
+        <w:rPr>
+          <w:rFonts w:hint="eastAsia"/>
+        </w:rPr>
+        <w:t>的</w:t>
+      </w:r>
+      <w:r>
+        <w:t>sql</w:t>
+      </w:r>
+      <w:r>
+        <w:t>/init.sql</w:t>
+      </w:r>
+      <w:r>
+        <w:rPr>
+          <w:rFonts w:hint="eastAsia"/>
+        </w:rPr>
+        <w:t>文件</w:t>
+      </w:r>
+      <w:r>
+        <w:t>进行灵活配置</w:t>
+      </w:r>
+    </w:p>
+    <w:p>
+      <w:pPr>
+        <w:pStyle w:val="a3"/>
+        <w:ind w:left="360" w:firstLineChars="0" w:firstLine="0"/>
+        <w:rPr>
+          <w:rFonts w:hint="eastAsia"/>
+        </w:rPr>
+      </w:pPr>
+      <w:r>
+        <w:rPr>
+          <w:rFonts w:hint="eastAsia"/>
+        </w:rPr>
+        <w:t>2</w:t>
+      </w:r>
+      <w:r>
+        <w:rPr>
+          <w:rFonts w:hint="eastAsia"/>
+        </w:rPr>
+        <w:t>）</w:t>
+      </w:r>
+      <w:r>
+        <w:t>、</w:t>
+      </w:r>
+      <w:r>
+        <w:rPr>
+          <w:rFonts w:hint="eastAsia"/>
+        </w:rPr>
+        <w:t>如</w:t>
+      </w:r>
+      <w:r>
+        <w:rPr>
+          <w:rFonts w:hint="eastAsia"/>
+        </w:rPr>
+        <w:t>遇到</w:t>
+      </w:r>
+      <w:r>
+        <w:t>执行失败可</w:t>
+      </w:r>
+      <w:r>
+        <w:rPr>
+          <w:rFonts w:hint="eastAsia"/>
+        </w:rPr>
+        <w:t>通过</w:t>
+      </w:r>
+      <w:r>
+        <w:rPr>
+          <w:rFonts w:hint="eastAsia"/>
+        </w:rPr>
+        <w:t>计</w:t>
+      </w:r>
+      <w:r>
+        <w:t>算机</w:t>
+      </w:r>
+      <w:r>
+        <w:t>事件日志查看相关日志</w:t>
+      </w:r>
+      <w:r>
+        <w:rPr>
+          <w:rFonts w:hint="eastAsia"/>
+        </w:rPr>
+        <w:t>信息</w:t>
+      </w:r>
       <w:bookmarkStart w:id="0" w:name="_GoBack"/>
       <w:bookmarkEnd w:id="0"/>
-    </w:p>
-    <w:p>
-      <w:pPr>
-        <w:pStyle w:val="a3"/>
-        <w:ind w:left="360" w:firstLineChars="0" w:firstLine="0"/>
-        <w:rPr>
-          <w:rFonts w:hint="eastAsia"/>
-        </w:rPr>
-      </w:pPr>
-      <w:r>
-        <w:rPr>
-          <w:rFonts w:hint="eastAsia"/>
-        </w:rPr>
-        <w:t>初</w:t>
-      </w:r>
-      <w:r>
-        <w:t>始化脚本可以</w:t>
-      </w:r>
-      <w:r>
-        <w:rPr>
-          <w:rFonts w:hint="eastAsia"/>
-        </w:rPr>
-        <w:t>通过</w:t>
-      </w:r>
-      <w:r>
-        <w:t>程序目录</w:t>
-      </w:r>
-      <w:r>
-        <w:rPr>
-          <w:rFonts w:hint="eastAsia"/>
-        </w:rPr>
-        <w:t>下</w:t>
-      </w:r>
-      <w:r>
-        <w:rPr>
-          <w:rFonts w:hint="eastAsia"/>
-        </w:rPr>
-        <w:t>的</w:t>
-      </w:r>
-      <w:r>
-        <w:t>sql</w:t>
-      </w:r>
-      <w:r>
-        <w:t>/init.sql</w:t>
-      </w:r>
-      <w:r>
-        <w:rPr>
-          <w:rFonts w:hint="eastAsia"/>
-        </w:rPr>
-        <w:t>文件</w:t>
-      </w:r>
-      <w:r>
-        <w:t>进行灵活配置</w:t>
-      </w:r>
     </w:p>
     <w:sectPr>
       <w:pgSz w:w="11906" w:h="16838"/>

</xml_diff>